<commit_message>
Added paper final version to docs Completed implementation of notification management Added some todos to the dissertation document
</commit_message>
<xml_diff>
--- a/docs/thesis_en.docx
+++ b/docs/thesis_en.docx
@@ -12435,6 +12435,42 @@
     </w:p>
     <w:p>
       <w:pPr>
+        <w:widowControl w:val="0"/>
+        <w:suppressAutoHyphens/>
+        <w:autoSpaceDN w:val="0"/>
+        <w:jc w:val="both"/>
+        <w:textAlignment w:val="baseline"/>
+        <w:rPr>
+          <w:kern w:val="3"/>
+          <w:sz w:val="22"/>
+          <w:lang w:val="en-GB" w:eastAsia="zh-CN" w:bidi="hi-IN"/>
+        </w:rPr>
+      </w:pPr>
+      <w:r>
+        <w:rPr>
+          <w:kern w:val="3"/>
+          <w:sz w:val="22"/>
+          <w:lang w:val="en-GB" w:eastAsia="zh-CN" w:bidi="hi-IN"/>
+        </w:rPr>
+        <w:t>Comparison with peak.js and wavesurfer</w:t>
+      </w:r>
+    </w:p>
+    <w:p>
+      <w:pPr>
+        <w:widowControl w:val="0"/>
+        <w:suppressAutoHyphens/>
+        <w:autoSpaceDN w:val="0"/>
+        <w:jc w:val="both"/>
+        <w:textAlignment w:val="baseline"/>
+        <w:rPr>
+          <w:kern w:val="3"/>
+          <w:sz w:val="22"/>
+          <w:lang w:val="en-GB" w:eastAsia="zh-CN" w:bidi="hi-IN"/>
+        </w:rPr>
+      </w:pPr>
+    </w:p>
+    <w:p>
+      <w:pPr>
         <w:keepNext/>
         <w:widowControl w:val="0"/>
         <w:numPr>
@@ -12469,6 +12505,7 @@
           <w:szCs w:val="28"/>
           <w:lang w:val="en-US" w:eastAsia="zh-CN" w:bidi="hi-IN"/>
         </w:rPr>
+        <w:lastRenderedPageBreak/>
         <w:t>Project architecture</w:t>
       </w:r>
       <w:bookmarkEnd w:id="16"/>
@@ -12508,16 +12545,7 @@
           <w:sz w:val="22"/>
           <w:lang w:val="en-GB" w:eastAsia="zh-CN" w:bidi="hi-IN"/>
         </w:rPr>
-        <w:t xml:space="preserve">the other providing the backend services </w:t>
-      </w:r>
-      <w:r>
-        <w:rPr>
-          <w:kern w:val="3"/>
-          <w:sz w:val="22"/>
-          <w:lang w:val="en-GB" w:eastAsia="zh-CN" w:bidi="hi-IN"/>
-        </w:rPr>
-        <w:lastRenderedPageBreak/>
-        <w:t>to be consumed by the graphical components.</w:t>
+        <w:t>the other providing the backend services to be consumed by the graphical components.</w:t>
       </w:r>
     </w:p>
     <w:p>
@@ -13470,21 +13498,13 @@
         <w:jc w:val="both"/>
         <w:textAlignment w:val="baseline"/>
         <w:rPr>
-          <w:kern w:val="3"/>
-          <w:sz w:val="22"/>
-          <w:lang w:val="en-US" w:eastAsia="zh-CN" w:bidi="hi-IN"/>
-        </w:rPr>
-      </w:pPr>
-      <w:r>
-        <w:rPr>
           <w:b/>
           <w:bCs/>
           <w:kern w:val="3"/>
           <w:sz w:val="22"/>
           <w:lang w:val="en-US" w:eastAsia="zh-CN" w:bidi="hi-IN"/>
         </w:rPr>
-        <w:t>Node js</w:t>
-      </w:r>
+      </w:pPr>
       <w:r>
         <w:rPr>
           <w:b/>
@@ -13493,15 +13513,7 @@
           <w:sz w:val="22"/>
           <w:lang w:val="en-US" w:eastAsia="zh-CN" w:bidi="hi-IN"/>
         </w:rPr>
-        <w:t>:</w:t>
-      </w:r>
-      <w:r>
-        <w:rPr>
-          <w:kern w:val="3"/>
-          <w:sz w:val="22"/>
-          <w:lang w:val="en-US" w:eastAsia="zh-CN" w:bidi="hi-IN"/>
-        </w:rPr>
-        <w:t xml:space="preserve"> used essentially to manage javascript dependencies through the npm package manager.</w:t>
+        <w:t>PrimeReact:</w:t>
       </w:r>
     </w:p>
     <w:p>
@@ -13525,7 +13537,8 @@
           <w:sz w:val="22"/>
           <w:lang w:val="en-US" w:eastAsia="zh-CN" w:bidi="hi-IN"/>
         </w:rPr>
-        <w:t>D3js</w:t>
+        <w:lastRenderedPageBreak/>
+        <w:t>Node js</w:t>
       </w:r>
       <w:r>
         <w:rPr>
@@ -13535,31 +13548,15 @@
           <w:sz w:val="22"/>
           <w:lang w:val="en-US" w:eastAsia="zh-CN" w:bidi="hi-IN"/>
         </w:rPr>
-        <w:t xml:space="preserve">: </w:t>
-      </w:r>
-      <w:r>
-        <w:rPr>
-          <w:kern w:val="3"/>
-          <w:sz w:val="22"/>
-          <w:lang w:val="en-US" w:eastAsia="zh-CN" w:bidi="hi-IN"/>
-        </w:rPr>
-        <w:t>f</w:t>
-      </w:r>
-      <w:r>
-        <w:rPr>
-          <w:kern w:val="3"/>
-          <w:sz w:val="22"/>
-          <w:lang w:val="en-US" w:eastAsia="zh-CN" w:bidi="hi-IN"/>
-        </w:rPr>
-        <w:t>or the highly specialized tasks related to visual representation of data in most cases D3js library was used behind the scene</w:t>
-      </w:r>
-      <w:r>
-        <w:rPr>
-          <w:kern w:val="3"/>
-          <w:sz w:val="22"/>
-          <w:lang w:val="en-US" w:eastAsia="zh-CN" w:bidi="hi-IN"/>
-        </w:rPr>
-        <w:t xml:space="preserve"> by wrapping the d3js code into brand new custom React components.</w:t>
+        <w:t>:</w:t>
+      </w:r>
+      <w:r>
+        <w:rPr>
+          <w:kern w:val="3"/>
+          <w:sz w:val="22"/>
+          <w:lang w:val="en-US" w:eastAsia="zh-CN" w:bidi="hi-IN"/>
+        </w:rPr>
+        <w:t xml:space="preserve"> used essentially to manage javascript dependencies through the npm package manager.</w:t>
       </w:r>
     </w:p>
     <w:p>
@@ -13583,7 +13580,7 @@
           <w:sz w:val="22"/>
           <w:lang w:val="en-US" w:eastAsia="zh-CN" w:bidi="hi-IN"/>
         </w:rPr>
-        <w:t>Wavejs</w:t>
+        <w:t>D3js</w:t>
       </w:r>
       <w:r>
         <w:rPr>
@@ -13593,23 +13590,31 @@
           <w:sz w:val="22"/>
           <w:lang w:val="en-US" w:eastAsia="zh-CN" w:bidi="hi-IN"/>
         </w:rPr>
-        <w:t>:</w:t>
-      </w:r>
-      <w:r>
-        <w:rPr>
-          <w:kern w:val="3"/>
-          <w:sz w:val="22"/>
-          <w:lang w:val="en-US" w:eastAsia="zh-CN" w:bidi="hi-IN"/>
-        </w:rPr>
-        <w:t xml:space="preserve"> a flexible graphical library to represent layered audio waveforms by SVG (Scalable Vector Graphics)</w:t>
-      </w:r>
-      <w:r>
-        <w:rPr>
-          <w:kern w:val="3"/>
-          <w:sz w:val="22"/>
-          <w:lang w:val="en-US" w:eastAsia="zh-CN" w:bidi="hi-IN"/>
-        </w:rPr>
-        <w:t>.</w:t>
+        <w:t xml:space="preserve">: </w:t>
+      </w:r>
+      <w:r>
+        <w:rPr>
+          <w:kern w:val="3"/>
+          <w:sz w:val="22"/>
+          <w:lang w:val="en-US" w:eastAsia="zh-CN" w:bidi="hi-IN"/>
+        </w:rPr>
+        <w:t>f</w:t>
+      </w:r>
+      <w:r>
+        <w:rPr>
+          <w:kern w:val="3"/>
+          <w:sz w:val="22"/>
+          <w:lang w:val="en-US" w:eastAsia="zh-CN" w:bidi="hi-IN"/>
+        </w:rPr>
+        <w:t>or the highly specialized tasks related to visual representation of data in most cases D3js library was used behind the scene</w:t>
+      </w:r>
+      <w:r>
+        <w:rPr>
+          <w:kern w:val="3"/>
+          <w:sz w:val="22"/>
+          <w:lang w:val="en-US" w:eastAsia="zh-CN" w:bidi="hi-IN"/>
+        </w:rPr>
+        <w:t xml:space="preserve"> by wrapping the d3js code into brand new custom React components.</w:t>
       </w:r>
     </w:p>
     <w:p>
@@ -13633,7 +13638,56 @@
           <w:sz w:val="22"/>
           <w:lang w:val="en-US" w:eastAsia="zh-CN" w:bidi="hi-IN"/>
         </w:rPr>
-        <w:lastRenderedPageBreak/>
+        <w:t>Wavejs</w:t>
+      </w:r>
+      <w:r>
+        <w:rPr>
+          <w:b/>
+          <w:bCs/>
+          <w:kern w:val="3"/>
+          <w:sz w:val="22"/>
+          <w:lang w:val="en-US" w:eastAsia="zh-CN" w:bidi="hi-IN"/>
+        </w:rPr>
+        <w:t>:</w:t>
+      </w:r>
+      <w:r>
+        <w:rPr>
+          <w:kern w:val="3"/>
+          <w:sz w:val="22"/>
+          <w:lang w:val="en-US" w:eastAsia="zh-CN" w:bidi="hi-IN"/>
+        </w:rPr>
+        <w:t xml:space="preserve"> a flexible graphical library to represent layered audio waveforms by SVG (Scalable Vector Graphics)</w:t>
+      </w:r>
+      <w:r>
+        <w:rPr>
+          <w:kern w:val="3"/>
+          <w:sz w:val="22"/>
+          <w:lang w:val="en-US" w:eastAsia="zh-CN" w:bidi="hi-IN"/>
+        </w:rPr>
+        <w:t>.</w:t>
+      </w:r>
+    </w:p>
+    <w:p>
+      <w:pPr>
+        <w:widowControl w:val="0"/>
+        <w:suppressAutoHyphens/>
+        <w:autoSpaceDN w:val="0"/>
+        <w:jc w:val="both"/>
+        <w:textAlignment w:val="baseline"/>
+        <w:rPr>
+          <w:kern w:val="3"/>
+          <w:sz w:val="22"/>
+          <w:lang w:val="en-US" w:eastAsia="zh-CN" w:bidi="hi-IN"/>
+        </w:rPr>
+      </w:pPr>
+      <w:r>
+        <w:rPr>
+          <w:b/>
+          <w:bCs/>
+          <w:kern w:val="3"/>
+          <w:sz w:val="22"/>
+          <w:lang w:val="en-US" w:eastAsia="zh-CN" w:bidi="hi-IN"/>
+        </w:rPr>
         <w:t>Flask</w:t>
       </w:r>
       <w:r>
@@ -14886,7 +14940,16 @@
           <w:sz w:val="22"/>
           <w:lang w:val="en-US" w:eastAsia="zh-CN" w:bidi="hi-IN"/>
         </w:rPr>
-        <w:t>, so that any code commit that is successfully build and tested is immediately propagated to the test environment.</w:t>
+        <w:t xml:space="preserve">, so that any code commit that is successfully build and tested is immediately </w:t>
+      </w:r>
+      <w:r>
+        <w:rPr>
+          <w:kern w:val="3"/>
+          <w:sz w:val="22"/>
+          <w:lang w:val="en-US" w:eastAsia="zh-CN" w:bidi="hi-IN"/>
+        </w:rPr>
+        <w:lastRenderedPageBreak/>
+        <w:t>propagated to the test environment.</w:t>
       </w:r>
     </w:p>
     <w:p>
@@ -14962,16 +15025,7 @@
           <w:sz w:val="22"/>
           <w:lang w:val="en-GB" w:eastAsia="zh-CN" w:bidi="hi-IN"/>
         </w:rPr>
-        <w:t xml:space="preserve">tructure in place helped a lot in shortening the release cycles’s duration and in preventing deployment mistakes related to the differences between the local development environment </w:t>
-      </w:r>
-      <w:r>
-        <w:rPr>
-          <w:kern w:val="3"/>
-          <w:sz w:val="22"/>
-          <w:lang w:val="en-GB" w:eastAsia="zh-CN" w:bidi="hi-IN"/>
-        </w:rPr>
-        <w:lastRenderedPageBreak/>
-        <w:t>located on a Windows laptop and the test environment running on a Mac OS server.</w:t>
+        <w:t>tructure in place helped a lot in shortening the release cycles’s duration and in preventing deployment mistakes related to the differences between the local development environment located on a Windows laptop and the test environment running on a Mac OS server.</w:t>
       </w:r>
     </w:p>
     <w:p>
@@ -15879,7 +15933,16 @@
           <w:sz w:val="22"/>
           <w:lang w:val="en-US" w:eastAsia="zh-CN" w:bidi="hi-IN"/>
         </w:rPr>
-        <w:t>the hashing feature it was also possible to build a validation layer to</w:t>
+        <w:t xml:space="preserve">the hashing </w:t>
+      </w:r>
+      <w:r>
+        <w:rPr>
+          <w:kern w:val="3"/>
+          <w:sz w:val="22"/>
+          <w:lang w:val="en-US" w:eastAsia="zh-CN" w:bidi="hi-IN"/>
+        </w:rPr>
+        <w:lastRenderedPageBreak/>
+        <w:t>feature it was also possible to build a validation layer to</w:t>
       </w:r>
       <w:r>
         <w:rPr>
@@ -16030,7 +16093,6 @@
           <w:szCs w:val="28"/>
           <w:lang w:val="en-US" w:eastAsia="zh-CN" w:bidi="hi-IN"/>
         </w:rPr>
-        <w:lastRenderedPageBreak/>
         <w:t xml:space="preserve"> </w:t>
       </w:r>
       <w:bookmarkStart w:id="25" w:name="_Toc147254716"/>
@@ -16681,6 +16743,7 @@
           <w:szCs w:val="28"/>
           <w:lang w:val="en-US" w:eastAsia="zh-CN" w:bidi="hi-IN"/>
         </w:rPr>
+        <w:lastRenderedPageBreak/>
         <w:t>Bibliogra</w:t>
       </w:r>
       <w:r>
@@ -16752,7 +16815,6 @@
           <w:kern w:val="3"/>
           <w:lang w:val="en-US" w:eastAsia="zh-CN" w:bidi="hi-IN"/>
         </w:rPr>
-        <w:lastRenderedPageBreak/>
         <w:t xml:space="preserve">[2] </w:t>
       </w:r>
       <w:r>

</xml_diff>

<commit_message>
Dissertation changes Final exam enrollment
</commit_message>
<xml_diff>
--- a/docs/thesis_en.docx
+++ b/docs/thesis_en.docx
@@ -394,7 +394,29 @@
           <w:szCs w:val="32"/>
           <w:lang w:val="en-US" w:eastAsia="zh-CN" w:bidi="hi-IN"/>
         </w:rPr>
-        <w:t>Development of a gui for the</w:t>
+        <w:t xml:space="preserve">a </w:t>
+      </w:r>
+      <w:r>
+        <w:rPr>
+          <w:rFonts w:eastAsia="Droid Sans Fallback" w:cs="FreeSans"/>
+          <w:smallCaps/>
+          <w:kern w:val="3"/>
+          <w:sz w:val="32"/>
+          <w:szCs w:val="32"/>
+          <w:lang w:val="en-US" w:eastAsia="zh-CN" w:bidi="hi-IN"/>
+        </w:rPr>
+        <w:t xml:space="preserve">web </w:t>
+      </w:r>
+      <w:r>
+        <w:rPr>
+          <w:rFonts w:eastAsia="Droid Sans Fallback" w:cs="FreeSans"/>
+          <w:smallCaps/>
+          <w:kern w:val="3"/>
+          <w:sz w:val="32"/>
+          <w:szCs w:val="32"/>
+          <w:lang w:val="en-US" w:eastAsia="zh-CN" w:bidi="hi-IN"/>
+        </w:rPr>
+        <w:t>gui for the</w:t>
       </w:r>
     </w:p>
     <w:p>
@@ -588,9 +610,16 @@
                 <w:szCs w:val="32"/>
                 <w:lang w:eastAsia="zh-CN" w:bidi="hi-IN"/>
               </w:rPr>
-              <w:t>Ph</w:t>
-            </w:r>
-            <w:r>
+              <w:t>Co-Supervisor</w:t>
+            </w:r>
+          </w:p>
+          <w:p>
+            <w:pPr>
+              <w:widowControl w:val="0"/>
+              <w:suppressLineNumbers/>
+              <w:suppressAutoHyphens/>
+              <w:autoSpaceDN w:val="0"/>
+              <w:textAlignment w:val="baseline"/>
               <w:rPr>
                 <w:rFonts w:eastAsia="Droid Sans Fallback" w:cs="FreeSans"/>
                 <w:kern w:val="3"/>
@@ -598,8 +627,7 @@
                 <w:szCs w:val="32"/>
                 <w:lang w:eastAsia="zh-CN" w:bidi="hi-IN"/>
               </w:rPr>
-              <w:t>.</w:t>
-            </w:r>
+            </w:pPr>
             <w:r>
               <w:rPr>
                 <w:rFonts w:eastAsia="Droid Sans Fallback" w:cs="FreeSans"/>
@@ -608,7 +636,7 @@
                 <w:szCs w:val="32"/>
                 <w:lang w:eastAsia="zh-CN" w:bidi="hi-IN"/>
               </w:rPr>
-              <w:t>D Luca Vignati</w:t>
+              <w:t>Luca Vignati</w:t>
             </w:r>
           </w:p>
         </w:tc>

</xml_diff>

<commit_message>
Fixed legend layout in samples visualizer
</commit_message>
<xml_diff>
--- a/docs/thesis_en.docx
+++ b/docs/thesis_en.docx
@@ -16753,10 +16753,6 @@
     <w:p>
       <w:pPr>
         <w:widowControl w:val="0"/>
-        <w:suppressLineNumbers/>
-        <w:tabs>
-          <w:tab w:val="left" w:pos="72"/>
-        </w:tabs>
         <w:suppressAutoHyphens/>
         <w:autoSpaceDN w:val="0"/>
         <w:jc w:val="both"/>
@@ -16773,24 +16769,26 @@
           <w:kern w:val="3"/>
           <w:lang w:val="en-US" w:eastAsia="zh-CN" w:bidi="hi-IN"/>
         </w:rPr>
-        <w:t xml:space="preserve">[1] </w:t>
-      </w:r>
-      <w:r>
+        <w:t>[1] Elliott, Edwin O. "Estimates of error rates for codes on burst-noise channels." The Bell System Technical Journal 42.5 (1963): 1977-1997.</w:t>
+      </w:r>
+    </w:p>
+    <w:p>
+      <w:pPr>
+        <w:widowControl w:val="0"/>
+        <w:suppressAutoHyphens/>
+        <w:autoSpaceDN w:val="0"/>
+        <w:jc w:val="both"/>
+        <w:textAlignment w:val="baseline"/>
         <w:rPr>
           <w:rFonts w:ascii="Liberation Serif" w:eastAsia="Droid Sans Fallback" w:hAnsi="Liberation Serif" w:cs="FreeSans"/>
           <w:kern w:val="3"/>
           <w:lang w:val="en-US" w:eastAsia="zh-CN" w:bidi="hi-IN"/>
         </w:rPr>
-        <w:t>Coulouris  G.  F.,  Dollimore J. e  Kindberg T, Distributed Systems: concepts and Design, 1994</w:t>
-      </w:r>
-    </w:p>
-    <w:p>
-      <w:pPr>
-        <w:widowControl w:val="0"/>
-        <w:suppressLineNumbers/>
-        <w:tabs>
-          <w:tab w:val="left" w:pos="0"/>
-        </w:tabs>
+      </w:pPr>
+    </w:p>
+    <w:p>
+      <w:pPr>
+        <w:widowControl w:val="0"/>
         <w:suppressAutoHyphens/>
         <w:autoSpaceDN w:val="0"/>
         <w:jc w:val="both"/>
@@ -16807,24 +16805,26 @@
           <w:kern w:val="3"/>
           <w:lang w:val="en-US" w:eastAsia="zh-CN" w:bidi="hi-IN"/>
         </w:rPr>
-        <w:t xml:space="preserve">[2] </w:t>
-      </w:r>
-      <w:r>
+        <w:t>[2] Fink, Marco, and Udo Zölzer. "Low-Delay Error Concealment with Low Computational Overhead for Audio over IP Applications." DAFx. 2014.</w:t>
+      </w:r>
+    </w:p>
+    <w:p>
+      <w:pPr>
+        <w:widowControl w:val="0"/>
+        <w:suppressAutoHyphens/>
+        <w:autoSpaceDN w:val="0"/>
+        <w:jc w:val="both"/>
+        <w:textAlignment w:val="baseline"/>
         <w:rPr>
           <w:rFonts w:ascii="Liberation Serif" w:eastAsia="Droid Sans Fallback" w:hAnsi="Liberation Serif" w:cs="FreeSans"/>
           <w:kern w:val="3"/>
           <w:lang w:val="en-US" w:eastAsia="zh-CN" w:bidi="hi-IN"/>
         </w:rPr>
-        <w:t>Dalal N., Triggs B., Histograms of Oriented Gradients for Human Detection, 2005</w:t>
-      </w:r>
-    </w:p>
-    <w:p>
-      <w:pPr>
-        <w:widowControl w:val="0"/>
-        <w:suppressLineNumbers/>
-        <w:tabs>
-          <w:tab w:val="left" w:pos="0"/>
-        </w:tabs>
+      </w:pPr>
+    </w:p>
+    <w:p>
+      <w:pPr>
+        <w:widowControl w:val="0"/>
         <w:suppressAutoHyphens/>
         <w:autoSpaceDN w:val="0"/>
         <w:jc w:val="both"/>
@@ -16841,64 +16841,44 @@
           <w:kern w:val="3"/>
           <w:lang w:val="en-US" w:eastAsia="zh-CN" w:bidi="hi-IN"/>
         </w:rPr>
-        <w:t xml:space="preserve">[3] </w:t>
-      </w:r>
-      <w:r>
+        <w:t>[3] Verma, Prateek, et al. "A deep learning approach for low-latency packet loss concealment of audio signals in networked music performance applications." 2020 27th Conference of open innovations association (FRUCT). IEEE, 2020.</w:t>
+      </w:r>
+    </w:p>
+    <w:p>
+      <w:pPr>
+        <w:widowControl w:val="0"/>
+        <w:suppressAutoHyphens/>
+        <w:autoSpaceDN w:val="0"/>
+        <w:jc w:val="both"/>
+        <w:textAlignment w:val="baseline"/>
         <w:rPr>
           <w:rFonts w:ascii="Liberation Serif" w:eastAsia="Droid Sans Fallback" w:hAnsi="Liberation Serif" w:cs="FreeSans"/>
           <w:kern w:val="3"/>
           <w:lang w:val="en-US" w:eastAsia="zh-CN" w:bidi="hi-IN"/>
         </w:rPr>
-        <w:t>Donoho D. L., Compressed Sensing,</w:t>
-      </w:r>
-    </w:p>
-    <w:p>
-      <w:pPr>
-        <w:widowControl w:val="0"/>
-        <w:suppressLineNumbers/>
-        <w:tabs>
-          <w:tab w:val="left" w:pos="0"/>
-        </w:tabs>
+      </w:pPr>
+    </w:p>
+    <w:p>
+      <w:pPr>
+        <w:widowControl w:val="0"/>
         <w:suppressAutoHyphens/>
         <w:autoSpaceDN w:val="0"/>
         <w:jc w:val="both"/>
         <w:textAlignment w:val="baseline"/>
         <w:rPr>
+          <w:rFonts w:eastAsia="Droid Sans Fallback" w:cs="FreeSans"/>
+          <w:kern w:val="3"/>
+          <w:lang w:val="en-US" w:eastAsia="zh-CN" w:bidi="hi-IN"/>
+        </w:rPr>
+      </w:pPr>
+      <w:r>
+        <w:rPr>
           <w:rFonts w:ascii="Liberation Serif" w:eastAsia="Droid Sans Fallback" w:hAnsi="Liberation Serif" w:cs="FreeSans"/>
           <w:kern w:val="3"/>
           <w:lang w:val="en-US" w:eastAsia="zh-CN" w:bidi="hi-IN"/>
         </w:rPr>
-      </w:pPr>
-      <w:r>
-        <w:rPr>
-          <w:rFonts w:ascii="Liberation Serif" w:eastAsia="Droid Sans Fallback" w:hAnsi="Liberation Serif" w:cs="FreeSans"/>
-          <w:kern w:val="3"/>
-          <w:lang w:val="en-US" w:eastAsia="zh-CN" w:bidi="hi-IN"/>
-        </w:rPr>
-        <w:t xml:space="preserve">[4] </w:t>
-      </w:r>
-      <w:r>
-        <w:rPr>
-          <w:rFonts w:ascii="Liberation Serif" w:eastAsia="Droid Sans Fallback" w:hAnsi="Liberation Serif" w:cs="FreeSans"/>
-          <w:kern w:val="3"/>
-          <w:lang w:val="en-US" w:eastAsia="zh-CN" w:bidi="hi-IN"/>
-        </w:rPr>
-        <w:t>http://www.ictbusiness.it/</w:t>
-      </w:r>
-    </w:p>
-    <w:p>
-      <w:pPr>
-        <w:widowControl w:val="0"/>
-        <w:suppressAutoHyphens/>
-        <w:autoSpaceDN w:val="0"/>
-        <w:jc w:val="both"/>
-        <w:textAlignment w:val="baseline"/>
-        <w:rPr>
-          <w:rFonts w:eastAsia="Droid Sans Fallback" w:cs="FreeSans"/>
-          <w:kern w:val="3"/>
-          <w:lang w:val="en-US" w:eastAsia="zh-CN" w:bidi="hi-IN"/>
-        </w:rPr>
-      </w:pPr>
+        <w:t>[4] Thiede, Thilo, et al. "PEAQ-The ITU standard for objective measurement of perceived audio quality." Journal of the Audio Engineering Society 48.1/2 (2000): 3-29.</w:t>
+      </w:r>
     </w:p>
     <w:p>
       <w:pPr>
@@ -18580,7 +18560,6 @@
           <w:szCs w:val="28"/>
           <w:lang w:val="en-US" w:eastAsia="zh-CN" w:bidi="hi-IN"/>
         </w:rPr>
-        <w:lastRenderedPageBreak/>
         <w:t>A</w:t>
       </w:r>
       <w:r>

</xml_diff>